<commit_message>
La cosa de Daviz
</commit_message>
<xml_diff>
--- a/P2_Motors_Joc_21-main/errors.docx
+++ b/P2_Motors_Joc_21-main/errors.docx
@@ -1,7 +1,81 @@
 
 <file path=word/document.xml><?xml version="1.0" encoding="utf-8"?>
-<w:document xmlns:wpc="http://schemas.microsoft.com/office/word/2010/wordprocessingCanvas" xmlns:cx="http://schemas.microsoft.com/office/drawing/2014/chartex" xmlns:cx1="http://schemas.microsoft.com/office/drawing/2015/9/8/chartex" xmlns:cx2="http://schemas.microsoft.com/office/drawing/2015/10/21/chartex" xmlns:cx3="http://schemas.microsoft.com/office/drawing/2016/5/9/chartex" xmlns:cx4="http://schemas.microsoft.com/office/drawing/2016/5/10/chartex" xmlns:cx5="http://schemas.microsoft.com/office/drawing/2016/5/11/chartex" xmlns:cx6="http://schemas.microsoft.com/office/drawing/2016/5/12/chartex" xmlns:cx7="http://schemas.microsoft.com/office/drawing/2016/5/13/chartex" xmlns:cx8="http://schemas.microsoft.com/office/drawing/2016/5/14/chartex" xmlns:mc="http://schemas.openxmlformats.org/markup-compatibility/2006" xmlns:aink="http://schemas.microsoft.com/office/drawing/2016/ink" xmlns:am3d="http://schemas.microsoft.com/office/drawing/2017/model3d" xmlns:o="urn:schemas-microsoft-com:office:office" xmlns:r="http://schemas.openxmlformats.org/officeDocument/2006/relationships" xmlns:m="http://schemas.openxmlformats.org/officeDocument/2006/math" xmlns:v="urn:schemas-microsoft-com:vml" xmlns:wp14="http://schemas.microsoft.com/office/word/2010/wordprocessingDrawing" xmlns:wp="http://schemas.openxmlformats.org/drawingml/2006/wordprocessingDrawing" xmlns:w10="urn:schemas-microsoft-com:office:word" xmlns:w="http://schemas.openxmlformats.org/wordprocessingml/2006/main" xmlns:w14="http://schemas.microsoft.com/office/word/2010/wordml" xmlns:w15="http://schemas.microsoft.com/office/word/2012/wordml" xmlns:w16cex="http://schemas.microsoft.com/office/word/2018/wordml/cex" xmlns:w16cid="http://schemas.microsoft.com/office/word/2016/wordml/cid" xmlns:w16="http://schemas.microsoft.com/office/word/2018/wordml" xmlns:w16sdtdh="http://schemas.microsoft.com/office/word/2020/wordml/sdtdatahash" xmlns:w16se="http://schemas.microsoft.com/office/word/2015/wordml/symex" xmlns:wpg="http://schemas.microsoft.com/office/word/2010/wordprocessingGroup" xmlns:wpi="http://schemas.microsoft.com/office/word/2010/wordprocessingInk" xmlns:wne="http://schemas.microsoft.com/office/word/2006/wordml" xmlns:wps="http://schemas.microsoft.com/office/word/2010/wordprocessingShape" mc:Ignorable="w14 w15 w16se w16cid w16 w16cex w16sdtdh wp14">
+<w:document xmlns:wpc="http://schemas.microsoft.com/office/word/2010/wordprocessingCanvas" xmlns:cx="http://schemas.microsoft.com/office/drawing/2014/chartex" xmlns:cx1="http://schemas.microsoft.com/office/drawing/2015/9/8/chartex" xmlns:cx2="http://schemas.microsoft.com/office/drawing/2015/10/21/chartex" xmlns:cx3="http://schemas.microsoft.com/office/drawing/2016/5/9/chartex" xmlns:cx4="http://schemas.microsoft.com/office/drawing/2016/5/10/chartex" xmlns:cx5="http://schemas.microsoft.com/office/drawing/2016/5/11/chartex" xmlns:cx6="http://schemas.microsoft.com/office/drawing/2016/5/12/chartex" xmlns:cx7="http://schemas.microsoft.com/office/drawing/2016/5/13/chartex" xmlns:cx8="http://schemas.microsoft.com/office/drawing/2016/5/14/chartex" xmlns:mc="http://schemas.openxmlformats.org/markup-compatibility/2006" xmlns:aink="http://schemas.microsoft.com/office/drawing/2016/ink" xmlns:am3d="http://schemas.microsoft.com/office/drawing/2017/model3d" xmlns:o="urn:schemas-microsoft-com:office:office" xmlns:r="http://schemas.openxmlformats.org/officeDocument/2006/relationships" xmlns:m="http://schemas.openxmlformats.org/officeDocument/2006/math" xmlns:v="urn:schemas-microsoft-com:vml" xmlns:wp14="http://schemas.microsoft.com/office/word/2010/wordprocessingDrawing" xmlns:wp="http://schemas.openxmlformats.org/drawingml/2006/wordprocessingDrawing" xmlns:w10="urn:schemas-microsoft-com:office:word" xmlns:w="http://schemas.openxmlformats.org/wordprocessingml/2006/main" xmlns:w14="http://schemas.microsoft.com/office/word/2010/wordml" xmlns:w15="http://schemas.microsoft.com/office/word/2012/wordml" xmlns:w16cex="http://schemas.microsoft.com/office/word/2018/wordml/cex" xmlns:w16cid="http://schemas.microsoft.com/office/word/2016/wordml/cid" xmlns:w16="http://schemas.microsoft.com/office/word/2018/wordml" xmlns:w16sdtdh="http://schemas.microsoft.com/office/word/2020/wordml/sdtdatahash" xmlns:w16se="http://schemas.microsoft.com/office/word/2015/wordml/symex" xmlns:wpg="http://schemas.microsoft.com/office/word/2010/wordprocessingGroup" xmlns:wpi="http://schemas.microsoft.com/office/word/2010/wordprocessingInk" xmlns:wne="http://schemas.microsoft.com/office/word/2006/wordml" xmlns:wps="http://schemas.microsoft.com/office/word/2010/wordprocessingShape" xmlns:a="http://schemas.openxmlformats.org/drawingml/2006/main" xmlns:pic="http://schemas.openxmlformats.org/drawingml/2006/picture" xmlns:a14="http://schemas.microsoft.com/office/drawing/2010/main" mc:Ignorable="w14 w15 w16se w16cid w16 w16cex w16sdtdh wp14">
   <w:body>
+    <w:p>
+      <w:pPr>
+        <w:pStyle w:val="Normal"/>
+      </w:pPr>
+      <w:r>
+        <w:rPr/>
+        <w:t>David Jiménez Belmonte i Albert Sáenz Aragall</w:t>
+      </w:r>
+    </w:p>
+    <w:p>
+      <w:pPr>
+        <w:pStyle w:val="Title"/>
+        <w:rPr>
+          <w:rFonts w:ascii="Calibri Light" w:hAnsi="Calibri Light" w:eastAsia="" w:cs=""/>
+          <w:sz w:val="56"/>
+          <w:szCs w:val="56"/>
+        </w:rPr>
+      </w:pPr>
+      <w:r>
+        <w:rPr/>
+        <w:t xml:space="preserve">P2: </w:t>
+      </w:r>
+      <w:proofErr w:type="spellStart"/>
+      <w:r>
+        <w:rPr/>
+        <w:t>Eines</w:t>
+      </w:r>
+      <w:proofErr w:type="spellEnd"/>
+      <w:r>
+        <w:rPr/>
+        <w:t xml:space="preserve"> de </w:t>
+      </w:r>
+      <w:proofErr w:type="spellStart"/>
+      <w:r>
+        <w:rPr/>
+        <w:t>depuració</w:t>
+      </w:r>
+      <w:proofErr w:type="spellEnd"/>
+    </w:p>
+    <w:p>
+      <w:pPr>
+        <w:pStyle w:val="Normal"/>
+      </w:pPr>
+    </w:p>
+    <w:p>
+      <w:pPr>
+        <w:pStyle w:val="Normal"/>
+      </w:pPr>
+      <w:r>
+        <w:rPr/>
+        <w:t xml:space="preserve">Link WeTransfer </w:t>
+      </w:r>
+      <w:r>
+        <w:rPr/>
+        <w:t>Executable</w:t>
+      </w:r>
+      <w:r>
+        <w:rPr/>
+        <w:t xml:space="preserve">: </w:t>
+      </w:r>
+      <w:hyperlink r:id="R96506f587cfc49bc">
+        <w:r>
+          <w:rPr>
+            <w:rStyle w:val="Hyperlink"/>
+          </w:rPr>
+          <w:t>https://we.tl/t-mhRiNxb3mf</w:t>
+        </w:r>
+      </w:hyperlink>
+    </w:p>
+    <w:p>
+      <w:pPr>
+        <w:pStyle w:val="Normal"/>
+      </w:pPr>
+    </w:p>
     <w:p>
       <w:pPr>
         <w:pStyle w:val="Prrafodelista"/>
@@ -9,13 +83,16 @@
           <w:ilvl w:val="0"/>
           <w:numId w:val="1"/>
         </w:numPr>
-      </w:pPr>
-      <w:proofErr w:type="spellStart"/>
-      <w:r>
+        <w:rPr/>
+      </w:pPr>
+      <w:proofErr w:type="spellStart"/>
+      <w:r>
+        <w:rPr/>
         <w:t>Menu</w:t>
       </w:r>
       <w:proofErr w:type="spellEnd"/>
       <w:r>
+        <w:rPr/>
         <w:t xml:space="preserve"> Manager</w:t>
       </w:r>
     </w:p>
@@ -153,81 +230,74 @@
           <w:ilvl w:val="0"/>
           <w:numId w:val="1"/>
         </w:numPr>
-      </w:pPr>
-      <w:r>
         <w:rPr>
-          <w:noProof/>
+          <w:rFonts w:ascii="Calibri" w:hAnsi="Calibri" w:eastAsia="Calibri" w:cs="Calibri" w:asciiTheme="minorAscii" w:hAnsiTheme="minorAscii" w:eastAsiaTheme="minorAscii" w:cstheme="minorAscii"/>
+          <w:sz w:val="22"/>
+          <w:szCs w:val="22"/>
         </w:rPr>
+      </w:pPr>
+      <w:proofErr w:type="spellStart"/>
+      <w:r>
+        <w:rPr/>
+        <w:t>Menu</w:t>
+      </w:r>
+      <w:proofErr w:type="spellEnd"/>
+      <w:r>
+        <w:rPr/>
+        <w:t xml:space="preserve"> Manager</w:t>
+      </w:r>
+    </w:p>
+    <w:p>
+      <w:pPr>
+        <w:pStyle w:val="Normal"/>
+        <w:ind w:left="0"/>
+      </w:pPr>
+      <w:r>
         <w:drawing>
-          <wp:anchor distT="0" distB="0" distL="114300" distR="114300" simplePos="0" relativeHeight="251658240" behindDoc="0" locked="0" layoutInCell="1" allowOverlap="1" wp14:anchorId="3B002977" wp14:editId="4C6944EB">
-            <wp:simplePos x="0" y="0"/>
-            <wp:positionH relativeFrom="column">
-              <wp:posOffset>-927735</wp:posOffset>
-            </wp:positionH>
-            <wp:positionV relativeFrom="paragraph">
-              <wp:posOffset>200660</wp:posOffset>
-            </wp:positionV>
-            <wp:extent cx="7188200" cy="1171575"/>
+          <wp:inline wp14:editId="5681A1D3" wp14:anchorId="6B4B578B">
+            <wp:extent cx="5372100" cy="875576"/>
             <wp:effectExtent l="0" t="0" r="0" b="9525"/>
-            <wp:wrapSquare wrapText="bothSides"/>
-            <wp:docPr id="3" name="Imagen 3"/>
+            <wp:docPr id="3" name="Imagen 3" title=""/>
             <wp:cNvGraphicFramePr>
-              <a:graphicFrameLocks xmlns:a="http://schemas.openxmlformats.org/drawingml/2006/main" noChangeAspect="1"/>
+              <a:graphicFrameLocks noChangeAspect="1"/>
             </wp:cNvGraphicFramePr>
-            <a:graphic xmlns:a="http://schemas.openxmlformats.org/drawingml/2006/main">
+            <a:graphic>
               <a:graphicData uri="http://schemas.openxmlformats.org/drawingml/2006/picture">
-                <pic:pic xmlns:pic="http://schemas.openxmlformats.org/drawingml/2006/picture">
+                <pic:pic>
                   <pic:nvPicPr>
-                    <pic:cNvPr id="0" name="Picture 1"/>
-                    <pic:cNvPicPr>
-                      <a:picLocks noChangeAspect="1" noChangeArrowheads="1"/>
-                    </pic:cNvPicPr>
+                    <pic:cNvPr id="0" name="Imagen 3"/>
+                    <pic:cNvPicPr/>
                   </pic:nvPicPr>
                   <pic:blipFill>
-                    <a:blip r:embed="rId7">
-                      <a:extLst>
+                    <a:blip r:embed="R4c413c58d4144e72">
+                      <a:extLst xmlns:a="http://schemas.openxmlformats.org/drawingml/2006/main">
                         <a:ext uri="{28A0092B-C50C-407E-A947-70E740481C1C}">
                           <a14:useLocalDpi xmlns:a14="http://schemas.microsoft.com/office/drawing/2010/main" val="0"/>
                         </a:ext>
                       </a:extLst>
                     </a:blip>
-                    <a:srcRect/>
                     <a:stretch>
                       <a:fillRect/>
                     </a:stretch>
                   </pic:blipFill>
-                  <pic:spPr bwMode="auto">
-                    <a:xfrm>
+                  <pic:spPr xmlns:pic="http://schemas.openxmlformats.org/drawingml/2006/picture" bwMode="auto">
+                    <a:xfrm xmlns:a="http://schemas.openxmlformats.org/drawingml/2006/main" rot="0" flipH="0" flipV="0">
                       <a:off x="0" y="0"/>
-                      <a:ext cx="7188200" cy="1171575"/>
+                      <a:ext cx="5372100" cy="875576"/>
                     </a:xfrm>
-                    <a:prstGeom prst="rect">
+                    <a:prstGeom xmlns:a="http://schemas.openxmlformats.org/drawingml/2006/main" prst="rect">
                       <a:avLst/>
                     </a:prstGeom>
-                    <a:noFill/>
-                    <a:ln>
+                    <a:noFill xmlns:a="http://schemas.openxmlformats.org/drawingml/2006/main"/>
+                    <a:ln xmlns:a="http://schemas.openxmlformats.org/drawingml/2006/main">
                       <a:noFill/>
                     </a:ln>
                   </pic:spPr>
                 </pic:pic>
               </a:graphicData>
             </a:graphic>
-            <wp14:sizeRelH relativeFrom="page">
-              <wp14:pctWidth>0</wp14:pctWidth>
-            </wp14:sizeRelH>
-            <wp14:sizeRelV relativeFrom="page">
-              <wp14:pctHeight>0</wp14:pctHeight>
-            </wp14:sizeRelV>
-          </wp:anchor>
+          </wp:inline>
         </w:drawing>
-      </w:r>
-      <w:proofErr w:type="spellStart"/>
-      <w:r>
-        <w:t>Menu</w:t>
-      </w:r>
-      <w:proofErr w:type="spellEnd"/>
-      <w:r>
-        <w:t xml:space="preserve"> Manager</w:t>
       </w:r>
     </w:p>
     <w:p>
@@ -300,37 +370,41 @@
           <w:ilvl w:val="0"/>
           <w:numId w:val="1"/>
         </w:numPr>
-      </w:pPr>
-      <w:r>
         <w:rPr>
-          <w:noProof/>
+          <w:rFonts w:ascii="Calibri" w:hAnsi="Calibri" w:eastAsia="Calibri" w:cs="Calibri" w:asciiTheme="minorAscii" w:hAnsiTheme="minorAscii" w:eastAsiaTheme="minorAscii" w:cstheme="minorAscii"/>
+          <w:sz w:val="22"/>
+          <w:szCs w:val="22"/>
         </w:rPr>
+      </w:pPr>
+      <w:r>
+        <w:rPr/>
+        <w:t>FishingUI</w:t>
+      </w:r>
+    </w:p>
+    <w:p>
+      <w:pPr>
+        <w:pStyle w:val="Normal"/>
+        <w:ind w:left="0"/>
+      </w:pPr>
+      <w:r>
         <w:drawing>
-          <wp:anchor distT="0" distB="0" distL="114300" distR="114300" simplePos="0" relativeHeight="251659264" behindDoc="0" locked="0" layoutInCell="1" allowOverlap="1" wp14:anchorId="4DA1B70A" wp14:editId="3AA5A8A0">
-            <wp:simplePos x="0" y="0"/>
-            <wp:positionH relativeFrom="column">
-              <wp:posOffset>-928370</wp:posOffset>
-            </wp:positionH>
-            <wp:positionV relativeFrom="paragraph">
-              <wp:posOffset>190500</wp:posOffset>
-            </wp:positionV>
-            <wp:extent cx="7279640" cy="676275"/>
+          <wp:inline wp14:editId="641F0E1F" wp14:anchorId="31426698">
+            <wp:extent cx="5353050" cy="497296"/>
             <wp:effectExtent l="0" t="0" r="0" b="9525"/>
-            <wp:wrapSquare wrapText="bothSides"/>
-            <wp:docPr id="6" name="Imagen 6"/>
+            <wp:docPr id="6" name="Imagen 6" title=""/>
             <wp:cNvGraphicFramePr>
-              <a:graphicFrameLocks xmlns:a="http://schemas.openxmlformats.org/drawingml/2006/main" noChangeAspect="1"/>
+              <a:graphicFrameLocks noChangeAspect="1"/>
             </wp:cNvGraphicFramePr>
-            <a:graphic xmlns:a="http://schemas.openxmlformats.org/drawingml/2006/main">
+            <a:graphic>
               <a:graphicData uri="http://schemas.openxmlformats.org/drawingml/2006/picture">
-                <pic:pic xmlns:pic="http://schemas.openxmlformats.org/drawingml/2006/picture">
+                <pic:pic>
                   <pic:nvPicPr>
-                    <pic:cNvPr id="1" name=""/>
+                    <pic:cNvPr id="0" name="Imagen 6"/>
                     <pic:cNvPicPr/>
                   </pic:nvPicPr>
                   <pic:blipFill>
-                    <a:blip r:embed="rId9">
-                      <a:extLst>
+                    <a:blip r:embed="R665a2beb966345f6">
+                      <a:extLst xmlns:a="http://schemas.openxmlformats.org/drawingml/2006/main">
                         <a:ext uri="{28A0092B-C50C-407E-A947-70E740481C1C}">
                           <a14:useLocalDpi xmlns:a14="http://schemas.microsoft.com/office/drawing/2010/main" val="0"/>
                         </a:ext>
@@ -340,32 +414,21 @@
                       <a:fillRect/>
                     </a:stretch>
                   </pic:blipFill>
-                  <pic:spPr>
-                    <a:xfrm>
+                  <pic:spPr xmlns:pic="http://schemas.openxmlformats.org/drawingml/2006/picture">
+                    <a:xfrm xmlns:a="http://schemas.openxmlformats.org/drawingml/2006/main" rot="0" flipH="0" flipV="0">
                       <a:off x="0" y="0"/>
-                      <a:ext cx="7279640" cy="676275"/>
+                      <a:ext cx="5353050" cy="497296"/>
                     </a:xfrm>
-                    <a:prstGeom prst="rect">
+                    <a:prstGeom xmlns:a="http://schemas.openxmlformats.org/drawingml/2006/main" prst="rect">
                       <a:avLst/>
                     </a:prstGeom>
                   </pic:spPr>
                 </pic:pic>
               </a:graphicData>
             </a:graphic>
-            <wp14:sizeRelH relativeFrom="margin">
-              <wp14:pctWidth>0</wp14:pctWidth>
-            </wp14:sizeRelH>
-            <wp14:sizeRelV relativeFrom="margin">
-              <wp14:pctHeight>0</wp14:pctHeight>
-            </wp14:sizeRelV>
-          </wp:anchor>
+          </wp:inline>
         </w:drawing>
       </w:r>
-      <w:proofErr w:type="spellStart"/>
-      <w:r>
-        <w:t>FishingUI</w:t>
-      </w:r>
-      <w:proofErr w:type="spellEnd"/>
     </w:p>
     <w:p>
       <w:r>
@@ -412,22 +475,27 @@
     </w:p>
     <w:p>
       <w:r>
+        <w:rPr/>
         <w:t xml:space="preserve">Al igual que en el problema anterior, se intentaba acceder a una variable sin valor. Para arreglar esto en el </w:t>
       </w:r>
       <w:proofErr w:type="spellStart"/>
       <w:r>
+        <w:rPr/>
         <w:t>blueprint</w:t>
       </w:r>
       <w:proofErr w:type="spellEnd"/>
       <w:r>
+        <w:rPr/>
         <w:t xml:space="preserve"> de la captura hemos conectado el valor devuelto al </w:t>
       </w:r>
       <w:proofErr w:type="spellStart"/>
       <w:r>
+        <w:rPr/>
         <w:t>blueprint</w:t>
       </w:r>
       <w:proofErr w:type="spellEnd"/>
       <w:r>
+        <w:rPr/>
         <w:t xml:space="preserve"> que ajusta el valor de la variable, el cual estaba introducido, pero no guardaba el valor.</w:t>
       </w:r>
     </w:p>
@@ -438,12 +506,19 @@
           <w:ilvl w:val="0"/>
           <w:numId w:val="1"/>
         </w:numPr>
-      </w:pPr>
-      <w:r>
-        <w:t>No</w:t>
-      </w:r>
-      <w:r>
-        <w:t xml:space="preserve"> se puede salir del modo pesca</w:t>
+        <w:bidi w:val="0"/>
+        <w:spacing w:before="0" w:beforeAutospacing="off" w:after="160" w:afterAutospacing="off" w:line="259" w:lineRule="auto"/>
+        <w:ind w:left="720" w:right="0" w:hanging="360"/>
+        <w:jc w:val="left"/>
+        <w:rPr>
+          <w:rFonts w:ascii="Calibri" w:hAnsi="Calibri" w:eastAsia="Calibri" w:cs="Calibri" w:asciiTheme="minorAscii" w:hAnsiTheme="minorAscii" w:eastAsiaTheme="minorAscii" w:cstheme="minorAscii"/>
+          <w:sz w:val="22"/>
+          <w:szCs w:val="22"/>
+        </w:rPr>
+      </w:pPr>
+      <w:r>
+        <w:rPr/>
+        <w:t>CharacterController</w:t>
       </w:r>
     </w:p>
     <w:p>
@@ -513,10 +588,162 @@
           <w:ilvl w:val="0"/>
           <w:numId w:val="1"/>
         </w:numPr>
-      </w:pPr>
-      <w:r>
-        <w:t>A</w:t>
-      </w:r>
+        <w:rPr/>
+      </w:pPr>
+      <w:r>
+        <w:rPr/>
+        <w:t>Poner en visible el panel de lienzo</w:t>
+      </w:r>
+    </w:p>
+    <w:p>
+      <w:pPr>
+        <w:pStyle w:val="Normal"/>
+      </w:pPr>
+    </w:p>
+    <w:p>
+      <w:pPr>
+        <w:pStyle w:val="Normal"/>
+      </w:pPr>
+      <w:r>
+        <w:drawing>
+          <wp:inline wp14:editId="08F74EC5" wp14:anchorId="59A7D7C0">
+            <wp:extent cx="2820634" cy="1402560"/>
+            <wp:effectExtent l="0" t="0" r="0" b="0"/>
+            <wp:docPr id="263186514" name="" title=""/>
+            <wp:cNvGraphicFramePr>
+              <a:graphicFrameLocks noChangeAspect="1"/>
+            </wp:cNvGraphicFramePr>
+            <a:graphic>
+              <a:graphicData uri="http://schemas.openxmlformats.org/drawingml/2006/picture">
+                <pic:pic>
+                  <pic:nvPicPr>
+                    <pic:cNvPr id="0" name=""/>
+                    <pic:cNvPicPr/>
+                  </pic:nvPicPr>
+                  <pic:blipFill>
+                    <a:blip r:embed="R6ed9af2f08e24294">
+                      <a:extLst>
+                        <a:ext xmlns:a="http://schemas.openxmlformats.org/drawingml/2006/main" uri="{28A0092B-C50C-407E-A947-70E740481C1C}">
+                          <a14:useLocalDpi val="0"/>
+                        </a:ext>
+                      </a:extLst>
+                    </a:blip>
+                    <a:srcRect l="0" t="73988" r="85251" b="0"/>
+                    <a:stretch>
+                      <a:fillRect/>
+                    </a:stretch>
+                  </pic:blipFill>
+                  <pic:spPr>
+                    <a:xfrm>
+                      <a:off x="0" y="0"/>
+                      <a:ext cx="2820634" cy="1402560"/>
+                    </a:xfrm>
+                    <a:prstGeom prst="rect">
+                      <a:avLst/>
+                    </a:prstGeom>
+                  </pic:spPr>
+                </pic:pic>
+              </a:graphicData>
+            </a:graphic>
+          </wp:inline>
+        </w:drawing>
+      </w:r>
+    </w:p>
+    <w:p>
+      <w:pPr>
+        <w:pStyle w:val="Normal"/>
+      </w:pPr>
+      <w:r>
+        <w:drawing>
+          <wp:inline wp14:editId="0F56CC6A" wp14:anchorId="0EEEAF59">
+            <wp:extent cx="4572000" cy="1666875"/>
+            <wp:effectExtent l="0" t="0" r="0" b="0"/>
+            <wp:docPr id="1005322898" name="" title=""/>
+            <wp:cNvGraphicFramePr>
+              <a:graphicFrameLocks noChangeAspect="1"/>
+            </wp:cNvGraphicFramePr>
+            <a:graphic>
+              <a:graphicData uri="http://schemas.openxmlformats.org/drawingml/2006/picture">
+                <pic:pic>
+                  <pic:nvPicPr>
+                    <pic:cNvPr id="0" name=""/>
+                    <pic:cNvPicPr/>
+                  </pic:nvPicPr>
+                  <pic:blipFill>
+                    <a:blip r:embed="Rb86cf35d39a947fd">
+                      <a:extLst>
+                        <a:ext xmlns:a="http://schemas.openxmlformats.org/drawingml/2006/main" uri="{28A0092B-C50C-407E-A947-70E740481C1C}">
+                          <a14:useLocalDpi val="0"/>
+                        </a:ext>
+                      </a:extLst>
+                    </a:blip>
+                    <a:stretch>
+                      <a:fillRect/>
+                    </a:stretch>
+                  </pic:blipFill>
+                  <pic:spPr>
+                    <a:xfrm>
+                      <a:off x="0" y="0"/>
+                      <a:ext cx="4572000" cy="1666875"/>
+                    </a:xfrm>
+                    <a:prstGeom prst="rect">
+                      <a:avLst/>
+                    </a:prstGeom>
+                  </pic:spPr>
+                </pic:pic>
+              </a:graphicData>
+            </a:graphic>
+          </wp:inline>
+        </w:drawing>
+      </w:r>
+    </w:p>
+    <w:p>
+      <w:pPr>
+        <w:pStyle w:val="Normal"/>
+      </w:pPr>
+    </w:p>
+    <w:p>
+      <w:pPr>
+        <w:pStyle w:val="Normal"/>
+      </w:pPr>
+      <w:r>
+        <w:rPr/>
+        <w:t xml:space="preserve">Dentro de </w:t>
+      </w:r>
+      <w:proofErr w:type="spellStart"/>
+      <w:r>
+        <w:rPr/>
+        <w:t>FishingWidget</w:t>
+      </w:r>
+      <w:proofErr w:type="spellEnd"/>
+      <w:r>
+        <w:rPr/>
+        <w:t xml:space="preserve"> podemos observar que, dentro del Panel de Lienzo, en el apartado de </w:t>
+      </w:r>
+      <w:proofErr w:type="spellStart"/>
+      <w:r>
+        <w:rPr/>
+        <w:t>Behaviour</w:t>
+      </w:r>
+      <w:proofErr w:type="spellEnd"/>
+      <w:r>
+        <w:rPr/>
+        <w:t xml:space="preserve">, la visibilidad estaba en oculto, al cambiarlo a visible, ya permite al juego mostrarlo cuando se añade a pantalla. </w:t>
+      </w:r>
+    </w:p>
+    <w:p>
+      <w:pPr>
+        <w:pStyle w:val="Normal"/>
+      </w:pPr>
+      <w:r>
+        <w:rPr/>
+        <w:t>Con el widget reflector hemos observado que había uno de los widgets, el FishingWidget, que se creaba en oculto.  Una vez localizado el widget que era, solo hemos tenido que cambiar la propiedad para hacerlo visible.</w:t>
+      </w:r>
+    </w:p>
+    <w:p>
+      <w:pPr>
+        <w:pStyle w:val="Normal"/>
+      </w:pPr>
     </w:p>
     <w:p>
       <w:pPr>
@@ -525,9 +752,117 @@
           <w:ilvl w:val="0"/>
           <w:numId w:val="1"/>
         </w:numPr>
-      </w:pPr>
-      <w:r>
-        <w:t>A</w:t>
+        <w:rPr/>
+      </w:pPr>
+      <w:r>
+        <w:rPr/>
+        <w:t>Arreglar pescar</w:t>
+      </w:r>
+    </w:p>
+    <w:p>
+      <w:pPr>
+        <w:pStyle w:val="Normal"/>
+      </w:pPr>
+      <w:r>
+        <w:drawing>
+          <wp:inline wp14:editId="30970075" wp14:anchorId="01352F86">
+            <wp:extent cx="3857625" cy="4505325"/>
+            <wp:effectExtent l="0" t="0" r="0" b="0"/>
+            <wp:docPr id="1987070519" name="" title=""/>
+            <wp:cNvGraphicFramePr>
+              <a:graphicFrameLocks noChangeAspect="1"/>
+            </wp:cNvGraphicFramePr>
+            <a:graphic>
+              <a:graphicData uri="http://schemas.openxmlformats.org/drawingml/2006/picture">
+                <pic:pic>
+                  <pic:nvPicPr>
+                    <pic:cNvPr id="0" name=""/>
+                    <pic:cNvPicPr/>
+                  </pic:nvPicPr>
+                  <pic:blipFill>
+                    <a:blip r:embed="R620342b14d9f430f">
+                      <a:extLst>
+                        <a:ext xmlns:a="http://schemas.openxmlformats.org/drawingml/2006/main" uri="{28A0092B-C50C-407E-A947-70E740481C1C}">
+                          <a14:useLocalDpi val="0"/>
+                        </a:ext>
+                      </a:extLst>
+                    </a:blip>
+                    <a:stretch>
+                      <a:fillRect/>
+                    </a:stretch>
+                  </pic:blipFill>
+                  <pic:spPr>
+                    <a:xfrm>
+                      <a:off x="0" y="0"/>
+                      <a:ext cx="3857625" cy="4505325"/>
+                    </a:xfrm>
+                    <a:prstGeom prst="rect">
+                      <a:avLst/>
+                    </a:prstGeom>
+                  </pic:spPr>
+                </pic:pic>
+              </a:graphicData>
+            </a:graphic>
+          </wp:inline>
+        </w:drawing>
+      </w:r>
+    </w:p>
+    <w:p>
+      <w:pPr>
+        <w:pStyle w:val="Normal"/>
+      </w:pPr>
+      <w:r>
+        <w:rPr/>
+        <w:t xml:space="preserve">En el </w:t>
+      </w:r>
+      <w:proofErr w:type="spellStart"/>
+      <w:r>
+        <w:rPr/>
+        <w:t>MenuManager</w:t>
+      </w:r>
+      <w:proofErr w:type="spellEnd"/>
+      <w:r>
+        <w:rPr/>
+        <w:t xml:space="preserve">, hemos invertido el destino de los eventos </w:t>
+      </w:r>
+      <w:proofErr w:type="spellStart"/>
+      <w:r>
+        <w:rPr/>
+        <w:t>PickUpLine</w:t>
+      </w:r>
+      <w:proofErr w:type="spellEnd"/>
+      <w:r>
+        <w:rPr/>
+        <w:t xml:space="preserve"> y StopPickUpLine para que cuando nos encontramos con el sedal encima del pescado, pesque y cuando no nos encontramos encima del pescado, no pesque.</w:t>
+      </w:r>
+    </w:p>
+    <w:p>
+      <w:pPr>
+        <w:pStyle w:val="Normal"/>
+      </w:pPr>
+      <w:r>
+        <w:rPr/>
+        <w:t xml:space="preserve">Cuando hemos ejecutado el juego, hemos observado que se hacia la animación al revés, entonces con un </w:t>
+      </w:r>
+      <w:proofErr w:type="spellStart"/>
+      <w:r>
+        <w:rPr/>
+        <w:t>breakpoint</w:t>
+      </w:r>
+      <w:proofErr w:type="spellEnd"/>
+      <w:r>
+        <w:rPr/>
+        <w:t xml:space="preserve"> en los eventos hemos realizados las acciones. Analizando el </w:t>
+      </w:r>
+      <w:proofErr w:type="spellStart"/>
+      <w:r>
+        <w:rPr/>
+        <w:t>flow</w:t>
+      </w:r>
+      <w:proofErr w:type="spellEnd"/>
+      <w:r>
+        <w:rPr/>
+        <w:t xml:space="preserve"> de ejecución nos hemos percatado que los eventos estaban mal asignados, por lo tanto, simplemente ha sido cambiar estos de lado.</w:t>
       </w:r>
     </w:p>
     <w:p>
@@ -537,9 +872,135 @@
           <w:ilvl w:val="0"/>
           <w:numId w:val="1"/>
         </w:numPr>
-      </w:pPr>
-      <w:r>
-        <w:t>A</w:t>
+        <w:rPr/>
+      </w:pPr>
+      <w:r>
+        <w:rPr/>
+        <w:t>Arreglar amagar spot</w:t>
+      </w:r>
+    </w:p>
+    <w:p>
+      <w:pPr>
+        <w:pStyle w:val="Normal"/>
+      </w:pPr>
+      <w:r>
+        <w:drawing>
+          <wp:inline wp14:editId="3524741D" wp14:anchorId="06DB4263">
+            <wp:extent cx="4572000" cy="847725"/>
+            <wp:effectExtent l="0" t="0" r="0" b="0"/>
+            <wp:docPr id="385825575" name="" title=""/>
+            <wp:cNvGraphicFramePr>
+              <a:graphicFrameLocks noChangeAspect="1"/>
+            </wp:cNvGraphicFramePr>
+            <a:graphic>
+              <a:graphicData uri="http://schemas.openxmlformats.org/drawingml/2006/picture">
+                <pic:pic>
+                  <pic:nvPicPr>
+                    <pic:cNvPr id="0" name=""/>
+                    <pic:cNvPicPr/>
+                  </pic:nvPicPr>
+                  <pic:blipFill>
+                    <a:blip r:embed="R20e87202ddf740c2">
+                      <a:extLst>
+                        <a:ext xmlns:a="http://schemas.openxmlformats.org/drawingml/2006/main" uri="{28A0092B-C50C-407E-A947-70E740481C1C}">
+                          <a14:useLocalDpi val="0"/>
+                        </a:ext>
+                      </a:extLst>
+                    </a:blip>
+                    <a:stretch>
+                      <a:fillRect/>
+                    </a:stretch>
+                  </pic:blipFill>
+                  <pic:spPr>
+                    <a:xfrm>
+                      <a:off x="0" y="0"/>
+                      <a:ext cx="4572000" cy="847725"/>
+                    </a:xfrm>
+                    <a:prstGeom prst="rect">
+                      <a:avLst/>
+                    </a:prstGeom>
+                  </pic:spPr>
+                </pic:pic>
+              </a:graphicData>
+            </a:graphic>
+          </wp:inline>
+        </w:drawing>
+      </w:r>
+    </w:p>
+    <w:p>
+      <w:pPr>
+        <w:pStyle w:val="Normal"/>
+      </w:pPr>
+      <w:r>
+        <w:rPr/>
+        <w:t xml:space="preserve">En el </w:t>
+      </w:r>
+      <w:proofErr w:type="spellStart"/>
+      <w:r>
+        <w:rPr/>
+        <w:t>FishingSpot</w:t>
+      </w:r>
+      <w:proofErr w:type="spellEnd"/>
+      <w:r>
+        <w:rPr/>
+        <w:t xml:space="preserve"> tenemos que activar la unión entre el evento </w:t>
+      </w:r>
+      <w:proofErr w:type="spellStart"/>
+      <w:r>
+        <w:rPr/>
+        <w:t>ActorBeginDevelop</w:t>
+      </w:r>
+      <w:proofErr w:type="spellEnd"/>
+      <w:r>
+        <w:rPr/>
+        <w:t xml:space="preserve"> y Proyectar a </w:t>
+      </w:r>
+      <w:r>
+        <w:rPr/>
+        <w:t>ThirdPersonCharacter</w:t>
+      </w:r>
+      <w:r>
+        <w:rPr/>
+        <w:t>.</w:t>
+      </w:r>
+    </w:p>
+    <w:p>
+      <w:pPr>
+        <w:pStyle w:val="Normal"/>
+      </w:pPr>
+      <w:r>
+        <w:rPr/>
+        <w:t xml:space="preserve">Utilizando </w:t>
+      </w:r>
+      <w:proofErr w:type="spellStart"/>
+      <w:r>
+        <w:rPr/>
+        <w:t>breakpoints</w:t>
+      </w:r>
+      <w:proofErr w:type="spellEnd"/>
+      <w:r>
+        <w:rPr/>
+        <w:t xml:space="preserve"> y observando el </w:t>
+      </w:r>
+      <w:proofErr w:type="spellStart"/>
+      <w:r>
+        <w:rPr/>
+        <w:t>flow</w:t>
+      </w:r>
+      <w:proofErr w:type="spellEnd"/>
+      <w:r>
+        <w:rPr/>
+        <w:t xml:space="preserve"> de ejecución hemos comprobado que la orden se lanzaba, pero no se ejecutaba nunca. Es por ello que al buscar el evento </w:t>
+      </w:r>
+      <w:proofErr w:type="spellStart"/>
+      <w:r>
+        <w:rPr/>
+        <w:t>ActorBeginOverlap</w:t>
+      </w:r>
+      <w:proofErr w:type="spellEnd"/>
+      <w:r>
+        <w:rPr/>
+        <w:t xml:space="preserve"> nos hemos dado cuenta que estaba desconectado del resto, es por ese motivo que no se ejecutaba el resto de la secuencia.</w:t>
       </w:r>
     </w:p>
     <w:p>
@@ -549,37 +1010,122 @@
           <w:ilvl w:val="0"/>
           <w:numId w:val="1"/>
         </w:numPr>
-      </w:pPr>
-      <w:r>
-        <w:t>A</w:t>
-      </w:r>
-    </w:p>
-    <w:p>
-      <w:pPr>
-        <w:pStyle w:val="Prrafodelista"/>
-        <w:numPr>
-          <w:ilvl w:val="0"/>
-          <w:numId w:val="1"/>
-        </w:numPr>
-      </w:pPr>
-      <w:r>
-        <w:t>A</w:t>
-      </w:r>
-    </w:p>
-    <w:p>
-      <w:pPr>
-        <w:pStyle w:val="Prrafodelista"/>
-        <w:numPr>
-          <w:ilvl w:val="0"/>
-          <w:numId w:val="1"/>
-        </w:numPr>
-      </w:pPr>
-      <w:r>
-        <w:t>a</w:t>
+        <w:rPr/>
+      </w:pPr>
+      <w:r>
+        <w:rPr/>
+        <w:t>Arreglar reaparecer spot</w:t>
+      </w:r>
+    </w:p>
+    <w:p>
+      <w:pPr>
+        <w:pStyle w:val="Normal"/>
+      </w:pPr>
+      <w:r>
+        <w:drawing>
+          <wp:inline wp14:editId="381C61BA" wp14:anchorId="407228D7">
+            <wp:extent cx="4572000" cy="1085850"/>
+            <wp:effectExtent l="0" t="0" r="0" b="0"/>
+            <wp:docPr id="414359379" name="" title=""/>
+            <wp:cNvGraphicFramePr>
+              <a:graphicFrameLocks noChangeAspect="1"/>
+            </wp:cNvGraphicFramePr>
+            <a:graphic>
+              <a:graphicData uri="http://schemas.openxmlformats.org/drawingml/2006/picture">
+                <pic:pic>
+                  <pic:nvPicPr>
+                    <pic:cNvPr id="0" name=""/>
+                    <pic:cNvPicPr/>
+                  </pic:nvPicPr>
+                  <pic:blipFill>
+                    <a:blip r:embed="Re890244dd9e4450e">
+                      <a:extLst>
+                        <a:ext xmlns:a="http://schemas.openxmlformats.org/drawingml/2006/main" uri="{28A0092B-C50C-407E-A947-70E740481C1C}">
+                          <a14:useLocalDpi val="0"/>
+                        </a:ext>
+                      </a:extLst>
+                    </a:blip>
+                    <a:stretch>
+                      <a:fillRect/>
+                    </a:stretch>
+                  </pic:blipFill>
+                  <pic:spPr>
+                    <a:xfrm>
+                      <a:off x="0" y="0"/>
+                      <a:ext cx="4572000" cy="1085850"/>
+                    </a:xfrm>
+                    <a:prstGeom prst="rect">
+                      <a:avLst/>
+                    </a:prstGeom>
+                  </pic:spPr>
+                </pic:pic>
+              </a:graphicData>
+            </a:graphic>
+          </wp:inline>
+        </w:drawing>
+      </w:r>
+    </w:p>
+    <w:p>
+      <w:pPr>
+        <w:pStyle w:val="Normal"/>
+      </w:pPr>
+      <w:r>
+        <w:rPr/>
+        <w:t xml:space="preserve">Debemos cambiar en los tres recuadros de abajo el Proyectar a </w:t>
+      </w:r>
+      <w:proofErr w:type="spellStart"/>
+      <w:r>
+        <w:rPr/>
+        <w:t>DefaultPawn</w:t>
+      </w:r>
+      <w:proofErr w:type="spellEnd"/>
+      <w:r>
+        <w:rPr/>
+        <w:t xml:space="preserve"> por un Proyectar a </w:t>
+      </w:r>
+      <w:proofErr w:type="spellStart"/>
+      <w:r>
+        <w:rPr/>
+        <w:t>ThirdPersonCharacter</w:t>
+      </w:r>
+      <w:proofErr w:type="spellEnd"/>
+      <w:r>
+        <w:rPr/>
+        <w:t xml:space="preserve">. Hemos añadido un </w:t>
+      </w:r>
+      <w:proofErr w:type="spellStart"/>
+      <w:r>
+        <w:rPr/>
+        <w:t>breakpoint</w:t>
+      </w:r>
+      <w:proofErr w:type="spellEnd"/>
+      <w:r>
+        <w:rPr/>
+        <w:t xml:space="preserve"> a Evento </w:t>
+      </w:r>
+      <w:proofErr w:type="spellStart"/>
+      <w:r>
+        <w:rPr/>
+        <w:t>ActorEndOverlap</w:t>
+      </w:r>
+      <w:proofErr w:type="spellEnd"/>
+      <w:r>
+        <w:rPr/>
+        <w:t xml:space="preserve"> y hemos comprobado que al salir de la zona de colisión se ejecutaba la conexión hacia Proyectar a </w:t>
+      </w:r>
+      <w:proofErr w:type="spellStart"/>
+      <w:r>
+        <w:rPr/>
+        <w:t>DefaultPawn</w:t>
+      </w:r>
+      <w:proofErr w:type="spellEnd"/>
+      <w:r>
+        <w:rPr/>
+        <w:t xml:space="preserve"> pero este no seguía el recorrido. Eso nos ha permitido ver que eran diferentes y que hacía falta proyectarlo al mismo objeto que para esconderlo. </w:t>
       </w:r>
     </w:p>
     <w:sectPr>
-      <w:pgSz w:w="11906" w:h="16838"/>
+      <w:pgSz w:w="11906" w:h="16838" w:orient="portrait"/>
       <w:pgMar w:top="1417" w:right="1701" w:bottom="1417" w:left="1701" w:header="708" w:footer="708" w:gutter="0"/>
       <w:cols w:space="708"/>
       <w:docGrid w:linePitch="360"/>
@@ -687,7 +1233,7 @@
   <w:docDefaults>
     <w:rPrDefault>
       <w:rPr>
-        <w:rFonts w:asciiTheme="minorHAnsi" w:eastAsiaTheme="minorHAnsi" w:hAnsiTheme="minorHAnsi" w:cstheme="minorBidi"/>
+        <w:rFonts w:asciiTheme="minorHAnsi" w:hAnsiTheme="minorHAnsi" w:eastAsiaTheme="minorHAnsi" w:cstheme="minorBidi"/>
         <w:sz w:val="22"/>
         <w:szCs w:val="22"/>
         <w:lang w:val="es-ES" w:eastAsia="en-US" w:bidi="ar-SA"/>
@@ -702,14 +1248,14 @@
   <w:latentStyles w:defLockedState="0" w:defUIPriority="99" w:defSemiHidden="0" w:defUnhideWhenUsed="0" w:defQFormat="0" w:count="376">
     <w:lsdException w:name="Normal" w:uiPriority="0" w:qFormat="1"/>
     <w:lsdException w:name="heading 1" w:uiPriority="9" w:qFormat="1"/>
-    <w:lsdException w:name="heading 2" w:semiHidden="1" w:uiPriority="9" w:unhideWhenUsed="1" w:qFormat="1"/>
-    <w:lsdException w:name="heading 3" w:semiHidden="1" w:uiPriority="9" w:unhideWhenUsed="1" w:qFormat="1"/>
-    <w:lsdException w:name="heading 4" w:semiHidden="1" w:uiPriority="9" w:unhideWhenUsed="1" w:qFormat="1"/>
-    <w:lsdException w:name="heading 5" w:semiHidden="1" w:uiPriority="9" w:unhideWhenUsed="1" w:qFormat="1"/>
-    <w:lsdException w:name="heading 6" w:semiHidden="1" w:uiPriority="9" w:unhideWhenUsed="1" w:qFormat="1"/>
-    <w:lsdException w:name="heading 7" w:semiHidden="1" w:uiPriority="9" w:unhideWhenUsed="1" w:qFormat="1"/>
-    <w:lsdException w:name="heading 8" w:semiHidden="1" w:uiPriority="9" w:unhideWhenUsed="1" w:qFormat="1"/>
-    <w:lsdException w:name="heading 9" w:semiHidden="1" w:uiPriority="9" w:unhideWhenUsed="1" w:qFormat="1"/>
+    <w:lsdException w:name="heading 2" w:uiPriority="9" w:semiHidden="1" w:unhideWhenUsed="1" w:qFormat="1"/>
+    <w:lsdException w:name="heading 3" w:uiPriority="9" w:semiHidden="1" w:unhideWhenUsed="1" w:qFormat="1"/>
+    <w:lsdException w:name="heading 4" w:uiPriority="9" w:semiHidden="1" w:unhideWhenUsed="1" w:qFormat="1"/>
+    <w:lsdException w:name="heading 5" w:uiPriority="9" w:semiHidden="1" w:unhideWhenUsed="1" w:qFormat="1"/>
+    <w:lsdException w:name="heading 6" w:uiPriority="9" w:semiHidden="1" w:unhideWhenUsed="1" w:qFormat="1"/>
+    <w:lsdException w:name="heading 7" w:uiPriority="9" w:semiHidden="1" w:unhideWhenUsed="1" w:qFormat="1"/>
+    <w:lsdException w:name="heading 8" w:uiPriority="9" w:semiHidden="1" w:unhideWhenUsed="1" w:qFormat="1"/>
+    <w:lsdException w:name="heading 9" w:uiPriority="9" w:semiHidden="1" w:unhideWhenUsed="1" w:qFormat="1"/>
     <w:lsdException w:name="index 1" w:semiHidden="1" w:unhideWhenUsed="1"/>
     <w:lsdException w:name="index 2" w:semiHidden="1" w:unhideWhenUsed="1"/>
     <w:lsdException w:name="index 3" w:semiHidden="1" w:unhideWhenUsed="1"/>
@@ -719,22 +1265,22 @@
     <w:lsdException w:name="index 7" w:semiHidden="1" w:unhideWhenUsed="1"/>
     <w:lsdException w:name="index 8" w:semiHidden="1" w:unhideWhenUsed="1"/>
     <w:lsdException w:name="index 9" w:semiHidden="1" w:unhideWhenUsed="1"/>
-    <w:lsdException w:name="toc 1" w:semiHidden="1" w:uiPriority="39" w:unhideWhenUsed="1"/>
-    <w:lsdException w:name="toc 2" w:semiHidden="1" w:uiPriority="39" w:unhideWhenUsed="1"/>
-    <w:lsdException w:name="toc 3" w:semiHidden="1" w:uiPriority="39" w:unhideWhenUsed="1"/>
-    <w:lsdException w:name="toc 4" w:semiHidden="1" w:uiPriority="39" w:unhideWhenUsed="1"/>
-    <w:lsdException w:name="toc 5" w:semiHidden="1" w:uiPriority="39" w:unhideWhenUsed="1"/>
-    <w:lsdException w:name="toc 6" w:semiHidden="1" w:uiPriority="39" w:unhideWhenUsed="1"/>
-    <w:lsdException w:name="toc 7" w:semiHidden="1" w:uiPriority="39" w:unhideWhenUsed="1"/>
-    <w:lsdException w:name="toc 8" w:semiHidden="1" w:uiPriority="39" w:unhideWhenUsed="1"/>
-    <w:lsdException w:name="toc 9" w:semiHidden="1" w:uiPriority="39" w:unhideWhenUsed="1"/>
+    <w:lsdException w:name="toc 1" w:uiPriority="39" w:semiHidden="1" w:unhideWhenUsed="1"/>
+    <w:lsdException w:name="toc 2" w:uiPriority="39" w:semiHidden="1" w:unhideWhenUsed="1"/>
+    <w:lsdException w:name="toc 3" w:uiPriority="39" w:semiHidden="1" w:unhideWhenUsed="1"/>
+    <w:lsdException w:name="toc 4" w:uiPriority="39" w:semiHidden="1" w:unhideWhenUsed="1"/>
+    <w:lsdException w:name="toc 5" w:uiPriority="39" w:semiHidden="1" w:unhideWhenUsed="1"/>
+    <w:lsdException w:name="toc 6" w:uiPriority="39" w:semiHidden="1" w:unhideWhenUsed="1"/>
+    <w:lsdException w:name="toc 7" w:uiPriority="39" w:semiHidden="1" w:unhideWhenUsed="1"/>
+    <w:lsdException w:name="toc 8" w:uiPriority="39" w:semiHidden="1" w:unhideWhenUsed="1"/>
+    <w:lsdException w:name="toc 9" w:uiPriority="39" w:semiHidden="1" w:unhideWhenUsed="1"/>
     <w:lsdException w:name="Normal Indent" w:semiHidden="1" w:unhideWhenUsed="1"/>
     <w:lsdException w:name="footnote text" w:semiHidden="1" w:unhideWhenUsed="1"/>
     <w:lsdException w:name="annotation text" w:semiHidden="1" w:unhideWhenUsed="1"/>
     <w:lsdException w:name="header" w:semiHidden="1" w:unhideWhenUsed="1"/>
     <w:lsdException w:name="footer" w:semiHidden="1" w:unhideWhenUsed="1"/>
     <w:lsdException w:name="index heading" w:semiHidden="1" w:unhideWhenUsed="1"/>
-    <w:lsdException w:name="caption" w:semiHidden="1" w:uiPriority="35" w:unhideWhenUsed="1" w:qFormat="1"/>
+    <w:lsdException w:name="caption" w:uiPriority="35" w:semiHidden="1" w:unhideWhenUsed="1" w:qFormat="1"/>
     <w:lsdException w:name="table of figures" w:semiHidden="1" w:unhideWhenUsed="1"/>
     <w:lsdException w:name="envelope address" w:semiHidden="1" w:unhideWhenUsed="1"/>
     <w:lsdException w:name="envelope return" w:semiHidden="1" w:unhideWhenUsed="1"/>
@@ -765,7 +1311,7 @@
     <w:lsdException w:name="Title" w:uiPriority="10" w:qFormat="1"/>
     <w:lsdException w:name="Closing" w:semiHidden="1" w:unhideWhenUsed="1"/>
     <w:lsdException w:name="Signature" w:semiHidden="1" w:unhideWhenUsed="1"/>
-    <w:lsdException w:name="Default Paragraph Font" w:semiHidden="1" w:uiPriority="1" w:unhideWhenUsed="1"/>
+    <w:lsdException w:name="Default Paragraph Font" w:uiPriority="1" w:semiHidden="1" w:unhideWhenUsed="1"/>
     <w:lsdException w:name="Body Text" w:semiHidden="1" w:unhideWhenUsed="1"/>
     <w:lsdException w:name="Body Text Indent" w:semiHidden="1" w:unhideWhenUsed="1"/>
     <w:lsdException w:name="List Continue" w:semiHidden="1" w:unhideWhenUsed="1"/>
@@ -965,8 +1511,8 @@
     <w:lsdException w:name="Subtle Reference" w:uiPriority="31" w:qFormat="1"/>
     <w:lsdException w:name="Intense Reference" w:uiPriority="32" w:qFormat="1"/>
     <w:lsdException w:name="Book Title" w:uiPriority="33" w:qFormat="1"/>
-    <w:lsdException w:name="Bibliography" w:semiHidden="1" w:uiPriority="37" w:unhideWhenUsed="1"/>
-    <w:lsdException w:name="TOC Heading" w:semiHidden="1" w:uiPriority="39" w:unhideWhenUsed="1" w:qFormat="1"/>
+    <w:lsdException w:name="Bibliography" w:uiPriority="37" w:semiHidden="1" w:unhideWhenUsed="1"/>
+    <w:lsdException w:name="TOC Heading" w:uiPriority="39" w:semiHidden="1" w:unhideWhenUsed="1" w:qFormat="1"/>
     <w:lsdException w:name="Plain Table 1" w:uiPriority="41"/>
     <w:lsdException w:name="Plain Table 2" w:uiPriority="42"/>
     <w:lsdException w:name="Plain Table 3" w:uiPriority="43"/>
@@ -1077,17 +1623,17 @@
     <w:lsdException w:name="Unresolved Mention" w:semiHidden="1" w:unhideWhenUsed="1"/>
     <w:lsdException w:name="Smart Link" w:semiHidden="1" w:unhideWhenUsed="1"/>
   </w:latentStyles>
-  <w:style w:type="paragraph" w:default="1" w:styleId="Normal">
+  <w:style w:type="paragraph" w:styleId="Normal" w:default="1">
     <w:name w:val="Normal"/>
     <w:qFormat/>
   </w:style>
-  <w:style w:type="character" w:default="1" w:styleId="Fuentedeprrafopredeter">
+  <w:style w:type="character" w:styleId="Fuentedeprrafopredeter" w:default="1">
     <w:name w:val="Default Paragraph Font"/>
     <w:uiPriority w:val="1"/>
     <w:semiHidden/>
     <w:unhideWhenUsed/>
   </w:style>
-  <w:style w:type="table" w:default="1" w:styleId="Tablanormal">
+  <w:style w:type="table" w:styleId="Tablanormal" w:default="1">
     <w:name w:val="Normal Table"/>
     <w:uiPriority w:val="99"/>
     <w:semiHidden/>
@@ -1102,7 +1648,7 @@
       </w:tblCellMar>
     </w:tblPr>
   </w:style>
-  <w:style w:type="numbering" w:default="1" w:styleId="Sinlista">
+  <w:style w:type="numbering" w:styleId="Sinlista" w:default="1">
     <w:name w:val="No List"/>
     <w:uiPriority w:val="99"/>
     <w:semiHidden/>
@@ -1118,6 +1664,48 @@
       <w:ind w:left="720"/>
       <w:contextualSpacing/>
     </w:pPr>
+  </w:style>
+  <w:style xmlns:w14="http://schemas.microsoft.com/office/word/2010/wordml" xmlns:mc="http://schemas.openxmlformats.org/markup-compatibility/2006" xmlns:w="http://schemas.openxmlformats.org/wordprocessingml/2006/main" w:type="character" w:styleId="TitleChar" w:customStyle="1" mc:Ignorable="w14">
+    <w:name xmlns:w="http://schemas.openxmlformats.org/wordprocessingml/2006/main" w:val="Title Char"/>
+    <w:basedOn xmlns:w="http://schemas.openxmlformats.org/wordprocessingml/2006/main" w:val="Fuentedeprrafopredeter"/>
+    <w:link xmlns:w="http://schemas.openxmlformats.org/wordprocessingml/2006/main" w:val="Title"/>
+    <w:uiPriority xmlns:w="http://schemas.openxmlformats.org/wordprocessingml/2006/main" w:val="10"/>
+    <w:rPr xmlns:w="http://schemas.openxmlformats.org/wordprocessingml/2006/main">
+      <w:rFonts w:asciiTheme="majorHAnsi" w:hAnsiTheme="majorHAnsi" w:eastAsiaTheme="majorEastAsia" w:cstheme="majorBidi"/>
+      <w:spacing w:val="-10"/>
+      <w:kern w:val="28"/>
+      <w:sz w:val="56"/>
+      <w:szCs w:val="56"/>
+    </w:rPr>
+  </w:style>
+  <w:style xmlns:w14="http://schemas.microsoft.com/office/word/2010/wordml" xmlns:mc="http://schemas.openxmlformats.org/markup-compatibility/2006" xmlns:w="http://schemas.openxmlformats.org/wordprocessingml/2006/main" w:type="paragraph" w:styleId="Title" mc:Ignorable="w14">
+    <w:name xmlns:w="http://schemas.openxmlformats.org/wordprocessingml/2006/main" w:val="Title"/>
+    <w:basedOn xmlns:w="http://schemas.openxmlformats.org/wordprocessingml/2006/main" w:val="Normal"/>
+    <w:next xmlns:w="http://schemas.openxmlformats.org/wordprocessingml/2006/main" w:val="Normal"/>
+    <w:link xmlns:w="http://schemas.openxmlformats.org/wordprocessingml/2006/main" w:val="TitleChar"/>
+    <w:uiPriority xmlns:w="http://schemas.openxmlformats.org/wordprocessingml/2006/main" w:val="10"/>
+    <w:qFormat xmlns:w="http://schemas.openxmlformats.org/wordprocessingml/2006/main"/>
+    <w:pPr xmlns:w="http://schemas.openxmlformats.org/wordprocessingml/2006/main">
+      <w:spacing xmlns:w="http://schemas.openxmlformats.org/wordprocessingml/2006/main" w:after="0" w:line="240" w:lineRule="auto"/>
+      <w:contextualSpacing xmlns:w="http://schemas.openxmlformats.org/wordprocessingml/2006/main"/>
+    </w:pPr>
+    <w:rPr xmlns:w="http://schemas.openxmlformats.org/wordprocessingml/2006/main">
+      <w:rFonts w:asciiTheme="majorHAnsi" w:hAnsiTheme="majorHAnsi" w:eastAsiaTheme="majorEastAsia" w:cstheme="majorBidi"/>
+      <w:spacing w:val="-10"/>
+      <w:kern w:val="28"/>
+      <w:sz w:val="56"/>
+      <w:szCs w:val="56"/>
+    </w:rPr>
+  </w:style>
+  <w:style xmlns:w14="http://schemas.microsoft.com/office/word/2010/wordml" xmlns:mc="http://schemas.openxmlformats.org/markup-compatibility/2006" xmlns:w="http://schemas.openxmlformats.org/wordprocessingml/2006/main" w:type="character" w:styleId="Hyperlink" mc:Ignorable="w14">
+    <w:name xmlns:w="http://schemas.openxmlformats.org/wordprocessingml/2006/main" w:val="Hyperlink"/>
+    <w:basedOn xmlns:w="http://schemas.openxmlformats.org/wordprocessingml/2006/main" w:val="Fuentedeprrafopredeter"/>
+    <w:uiPriority xmlns:w="http://schemas.openxmlformats.org/wordprocessingml/2006/main" w:val="99"/>
+    <w:unhideWhenUsed xmlns:w="http://schemas.openxmlformats.org/wordprocessingml/2006/main"/>
+    <w:rPr xmlns:w="http://schemas.openxmlformats.org/wordprocessingml/2006/main">
+      <w:color w:val="0563C1" w:themeColor="hyperlink"/>
+      <w:u w:val="single"/>
+    </w:rPr>
   </w:style>
 </w:styles>
 </file>

</xml_diff>